<commit_message>
add images & graphs
</commit_message>
<xml_diff>
--- a/doc/2014/Specifications/BackOffice-WebServicesReadOnly.docx
+++ b/doc/2014/Specifications/BackOffice-WebServicesReadOnly.docx
@@ -4562,35 +4562,8 @@
       <w:bookmarkEnd w:id="1"/>
     </w:p>
     <w:p>
-      <w:pPr>
-        <w:rPr>
-          <w:b/>
-          <w:color w:val="0070C0"/>
-        </w:rPr>
-      </w:pPr>
-      <w:r>
-        <w:rPr>
-          <w:b/>
-          <w:color w:val="0070C0"/>
-        </w:rPr>
-        <w:t>Référence</w:t>
-      </w:r>
-      <w:r>
-        <w:rPr>
-          <w:b/>
-          <w:color w:val="0070C0"/>
-        </w:rPr>
-        <w:t>s</w:t>
-      </w:r>
-      <w:r>
-        <w:rPr>
-          <w:b/>
-          <w:color w:val="0070C0"/>
-        </w:rPr>
-        <w:t xml:space="preserve"> Backlog : 1.1.1, 1.1.2</w:t>
-      </w:r>
-    </w:p>
-    <w:p>
+      <w:bookmarkStart w:id="2" w:name="_GoBack"/>
+      <w:bookmarkEnd w:id="2"/>
       <w:r>
         <w:t>Nous utilis</w:t>
       </w:r>
@@ -4656,11 +4629,11 @@
       <w:pPr>
         <w:pStyle w:val="Titre3"/>
       </w:pPr>
-      <w:bookmarkStart w:id="2" w:name="_Toc388605732"/>
+      <w:bookmarkStart w:id="3" w:name="_Toc388605732"/>
       <w:r>
         <w:t>Cas standard</w:t>
       </w:r>
-      <w:bookmarkEnd w:id="2"/>
+      <w:bookmarkEnd w:id="3"/>
     </w:p>
     <w:p>
       <w:r>
@@ -5300,11 +5273,11 @@
       <w:pPr>
         <w:pStyle w:val="Titre3"/>
       </w:pPr>
-      <w:bookmarkStart w:id="3" w:name="_Toc388605733"/>
+      <w:bookmarkStart w:id="4" w:name="_Toc388605733"/>
       <w:r>
         <w:t>Cas Limites</w:t>
       </w:r>
-      <w:bookmarkEnd w:id="3"/>
+      <w:bookmarkEnd w:id="4"/>
     </w:p>
     <w:p>
       <w:pPr>
@@ -5338,11 +5311,11 @@
       <w:pPr>
         <w:pStyle w:val="Titre3"/>
       </w:pPr>
-      <w:bookmarkStart w:id="4" w:name="_Toc388605734"/>
+      <w:bookmarkStart w:id="5" w:name="_Toc388605734"/>
       <w:r>
         <w:t>Cas d’erreurs</w:t>
       </w:r>
-      <w:bookmarkEnd w:id="4"/>
+      <w:bookmarkEnd w:id="5"/>
     </w:p>
     <w:p>
       <w:pPr>
@@ -5368,11 +5341,12 @@
       <w:pPr>
         <w:pStyle w:val="Titre1"/>
       </w:pPr>
-      <w:bookmarkStart w:id="5" w:name="_Toc388605735"/>
-      <w:r>
+      <w:bookmarkStart w:id="6" w:name="_Toc388605735"/>
+      <w:r>
+        <w:lastRenderedPageBreak/>
         <w:t>Historique des Consultations de Scenes</w:t>
       </w:r>
-      <w:bookmarkEnd w:id="5"/>
+      <w:bookmarkEnd w:id="6"/>
     </w:p>
     <w:p>
       <w:pPr>
@@ -5430,14 +5404,14 @@
       <w:pPr>
         <w:pStyle w:val="Titre2"/>
       </w:pPr>
-      <w:bookmarkStart w:id="6" w:name="_Toc388605736"/>
+      <w:bookmarkStart w:id="7" w:name="_Toc388605736"/>
       <w:r>
         <w:t>Méthode getHistorique</w:t>
       </w:r>
       <w:r>
         <w:t>ByUserId</w:t>
       </w:r>
-      <w:bookmarkEnd w:id="6"/>
+      <w:bookmarkEnd w:id="7"/>
     </w:p>
     <w:p>
       <w:r>
@@ -5643,11 +5617,11 @@
       <w:pPr>
         <w:pStyle w:val="Titre1"/>
       </w:pPr>
-      <w:bookmarkStart w:id="7" w:name="_Toc388605737"/>
+      <w:bookmarkStart w:id="8" w:name="_Toc388605737"/>
       <w:r>
         <w:t>Historique des Contributions de Médias</w:t>
       </w:r>
-      <w:bookmarkEnd w:id="7"/>
+      <w:bookmarkEnd w:id="8"/>
     </w:p>
     <w:p>
       <w:pPr>
@@ -5682,14 +5656,7 @@
           <w:b/>
           <w:color w:val="0070C0"/>
         </w:rPr>
-        <w:t>2</w:t>
-      </w:r>
-      <w:r>
-        <w:rPr>
-          <w:b/>
-          <w:color w:val="0070C0"/>
-        </w:rPr>
-        <w:t>.3.2</w:t>
+        <w:t>2.3.2</w:t>
       </w:r>
     </w:p>
     <w:p>
@@ -5704,11 +5671,11 @@
       <w:pPr>
         <w:pStyle w:val="Titre2"/>
       </w:pPr>
-      <w:bookmarkStart w:id="8" w:name="_Toc388605738"/>
+      <w:bookmarkStart w:id="9" w:name="_Toc388605738"/>
       <w:r>
         <w:t>Méthode getMediasByUserId</w:t>
       </w:r>
-      <w:bookmarkEnd w:id="8"/>
+      <w:bookmarkEnd w:id="9"/>
     </w:p>
     <w:p>
       <w:r>
@@ -5986,7 +5953,6 @@
           <w:sz w:val="18"/>
           <w:szCs w:val="18"/>
         </w:rPr>
-        <w:lastRenderedPageBreak/>
         <w:t>&lt;/medias&gt;</w:t>
       </w:r>
     </w:p>
@@ -5999,11 +5965,11 @@
       <w:pPr>
         <w:pStyle w:val="Titre1"/>
       </w:pPr>
-      <w:bookmarkStart w:id="9" w:name="_Toc388605739"/>
+      <w:bookmarkStart w:id="10" w:name="_Toc388605739"/>
       <w:r>
         <w:t>Recommandations</w:t>
       </w:r>
-      <w:bookmarkEnd w:id="9"/>
+      <w:bookmarkEnd w:id="10"/>
     </w:p>
     <w:p>
       <w:pPr>
@@ -6045,11 +6011,11 @@
       <w:pPr>
         <w:pStyle w:val="Titre2"/>
       </w:pPr>
-      <w:bookmarkStart w:id="10" w:name="_Toc388605740"/>
+      <w:bookmarkStart w:id="11" w:name="_Toc388605740"/>
       <w:r>
         <w:t>Méthode getRecommandations</w:t>
       </w:r>
-      <w:bookmarkEnd w:id="10"/>
+      <w:bookmarkEnd w:id="11"/>
     </w:p>
     <w:p>
       <w:r>
@@ -6716,11 +6682,11 @@
       <w:pPr>
         <w:pStyle w:val="Titre1"/>
       </w:pPr>
-      <w:bookmarkStart w:id="11" w:name="_Toc388605741"/>
+      <w:bookmarkStart w:id="12" w:name="_Toc388605741"/>
       <w:r>
         <w:t>Accès aux éléments</w:t>
       </w:r>
-      <w:bookmarkEnd w:id="11"/>
+      <w:bookmarkEnd w:id="12"/>
     </w:p>
     <w:p>
       <w:r>
@@ -6753,7 +6719,6 @@
     </w:p>
     <w:p>
       <w:r>
-        <w:lastRenderedPageBreak/>
         <w:t>De plus, chacune des fonctions suivantes prend en paramètre un ‘access token’ qui permet d’autoriser la requête si le token correspond à un client précédemment authentifié et autorisé et si</w:t>
       </w:r>
       <w:r>
@@ -6773,14 +6738,14 @@
       <w:pPr>
         <w:pStyle w:val="Titre2"/>
       </w:pPr>
-      <w:bookmarkStart w:id="12" w:name="_Toc388605742"/>
+      <w:bookmarkStart w:id="13" w:name="_Toc388605742"/>
       <w:r>
         <w:t xml:space="preserve">Méthode </w:t>
       </w:r>
       <w:r>
         <w:t>getListAllParcours</w:t>
       </w:r>
-      <w:bookmarkEnd w:id="12"/>
+      <w:bookmarkEnd w:id="13"/>
     </w:p>
     <w:p>
       <w:pPr>
@@ -6794,6 +6759,7 @@
           <w:b/>
           <w:color w:val="0070C0"/>
         </w:rPr>
+        <w:lastRenderedPageBreak/>
         <w:t>Référence</w:t>
       </w:r>
       <w:r>
@@ -6817,8 +6783,6 @@
         </w:rPr>
         <w:t>1.2.1</w:t>
       </w:r>
-      <w:bookmarkStart w:id="13" w:name="_GoBack"/>
-      <w:bookmarkEnd w:id="13"/>
     </w:p>
     <w:p>
       <w:r>
@@ -8635,7 +8599,7 @@
       <w:rPr>
         <w:noProof/>
       </w:rPr>
-      <w:t>8</w:t>
+      <w:t>3</w:t>
     </w:r>
     <w:r>
       <w:rPr>
@@ -8660,6 +8624,7 @@
           <v:fill rotate="t"/>
           <v:stroke linestyle="thinThin"/>
           <v:shadow color="#1f2f3f" opacity=".5" offset=",3pt" offset2=",2pt"/>
+          <w10:wrap type="none"/>
           <w10:anchorlock/>
         </v:oval>
       </w:pict>
@@ -11639,48 +11604,48 @@
     </dgm:pt>
   </dgm:ptLst>
   <dgm:cxnLst>
-    <dgm:cxn modelId="{5FBDC63D-75BE-4418-96A1-71033E9E2838}" type="presOf" srcId="{C6CC7C1F-CF59-42D1-9AE5-635AA58AFFE4}" destId="{105540CA-DBBD-415B-9C3F-87F74C915B8F}" srcOrd="1" destOrd="0" presId="urn:microsoft.com/office/officeart/2005/8/layout/hierarchy2"/>
-    <dgm:cxn modelId="{411D260D-15DC-47E4-B06C-ADB124FAD227}" type="presOf" srcId="{5585F780-B2B2-492F-911B-7273A75E6CE5}" destId="{C5479395-3E53-4E79-A80E-55BDCBA9E6E8}" srcOrd="0" destOrd="0" presId="urn:microsoft.com/office/officeart/2005/8/layout/hierarchy2"/>
-    <dgm:cxn modelId="{069144D6-330E-44A1-854A-FAB5E1592C07}" type="presOf" srcId="{C6CC7C1F-CF59-42D1-9AE5-635AA58AFFE4}" destId="{2B03674B-3075-4B1E-A052-C3BD94317092}" srcOrd="0" destOrd="0" presId="urn:microsoft.com/office/officeart/2005/8/layout/hierarchy2"/>
-    <dgm:cxn modelId="{EE0B622E-BBCD-4330-8E01-44D90A957998}" type="presOf" srcId="{C2ADCA19-3C9A-4480-8ED4-512F43F53E7F}" destId="{866553A7-623B-4BC3-B1F0-9A1A4890B41B}" srcOrd="0" destOrd="0" presId="urn:microsoft.com/office/officeart/2005/8/layout/hierarchy2"/>
-    <dgm:cxn modelId="{FC52DF54-7EAA-45EE-A7BA-904F3A049CF2}" type="presOf" srcId="{4FD72993-B504-4409-89E9-FF40560868D2}" destId="{1A8F4F09-9C45-4D5A-AB6A-6360C139FD86}" srcOrd="1" destOrd="0" presId="urn:microsoft.com/office/officeart/2005/8/layout/hierarchy2"/>
-    <dgm:cxn modelId="{DE141A58-0F4E-458D-90B1-B1671AD022A4}" type="presOf" srcId="{8B322B40-80E7-4277-A119-C95BCC886A93}" destId="{74DC909D-2974-4B51-8317-D89740B1EB38}" srcOrd="0" destOrd="0" presId="urn:microsoft.com/office/officeart/2005/8/layout/hierarchy2"/>
-    <dgm:cxn modelId="{2772E2CB-4AA1-46D6-8456-DE67D3F18125}" type="presOf" srcId="{7D33B563-83AC-41E5-A989-FADFC9E355A9}" destId="{2F40E2CA-DD7D-4BD9-AA05-C6B907FEDC99}" srcOrd="0" destOrd="0" presId="urn:microsoft.com/office/officeart/2005/8/layout/hierarchy2"/>
+    <dgm:cxn modelId="{4B59E976-D2B4-4767-BDB2-400E47722CE1}" type="presOf" srcId="{C2ADCA19-3C9A-4480-8ED4-512F43F53E7F}" destId="{866553A7-623B-4BC3-B1F0-9A1A4890B41B}" srcOrd="0" destOrd="0" presId="urn:microsoft.com/office/officeart/2005/8/layout/hierarchy2"/>
+    <dgm:cxn modelId="{F7232118-B5C4-4951-877A-5C96614FDAD7}" type="presOf" srcId="{7D33B563-83AC-41E5-A989-FADFC9E355A9}" destId="{2F40E2CA-DD7D-4BD9-AA05-C6B907FEDC99}" srcOrd="0" destOrd="0" presId="urn:microsoft.com/office/officeart/2005/8/layout/hierarchy2"/>
+    <dgm:cxn modelId="{A77B21EC-866A-42B9-8CF2-8A16730A01CC}" type="presOf" srcId="{7D33B563-83AC-41E5-A989-FADFC9E355A9}" destId="{8E8B1D1D-6E36-4F17-BDEE-729C1CD0D72F}" srcOrd="1" destOrd="0" presId="urn:microsoft.com/office/officeart/2005/8/layout/hierarchy2"/>
+    <dgm:cxn modelId="{2779275D-B094-4C3D-AC4A-29601FB10735}" type="presOf" srcId="{D4832139-E97B-47C2-8CE7-8CC49A1C0186}" destId="{7F5EAA01-729D-496D-89B0-C3F7F1178028}" srcOrd="0" destOrd="0" presId="urn:microsoft.com/office/officeart/2005/8/layout/hierarchy2"/>
+    <dgm:cxn modelId="{025B0A20-448F-4561-96EC-846D028564DC}" type="presOf" srcId="{8B322B40-80E7-4277-A119-C95BCC886A93}" destId="{74DC909D-2974-4B51-8317-D89740B1EB38}" srcOrd="0" destOrd="0" presId="urn:microsoft.com/office/officeart/2005/8/layout/hierarchy2"/>
+    <dgm:cxn modelId="{AE06D3DE-6134-49E6-911B-9AD9E3E2C0A5}" type="presOf" srcId="{C3289C34-F578-4EFC-BFD9-0A688B44E4D4}" destId="{E037252F-97B5-461A-9337-418776204932}" srcOrd="0" destOrd="0" presId="urn:microsoft.com/office/officeart/2005/8/layout/hierarchy2"/>
+    <dgm:cxn modelId="{02B97F9C-7083-4A53-A4EB-8D1BC383F526}" srcId="{C3289C34-F578-4EFC-BFD9-0A688B44E4D4}" destId="{CF6222E0-31C0-4BC7-B76F-C61CA41A4EB4}" srcOrd="0" destOrd="0" parTransId="{4FD72993-B504-4409-89E9-FF40560868D2}" sibTransId="{B1B384E4-AA6E-43EE-B047-629CEF3AC13E}"/>
     <dgm:cxn modelId="{78DFD0FA-AF10-4640-9B42-7DBB2C8D2355}" srcId="{C2ADCA19-3C9A-4480-8ED4-512F43F53E7F}" destId="{8B322B40-80E7-4277-A119-C95BCC886A93}" srcOrd="0" destOrd="0" parTransId="{69514ACE-E5FE-4421-BE31-A1AE593C8C0B}" sibTransId="{A5D1FF84-049F-42C2-82C0-0F829E99CA33}"/>
-    <dgm:cxn modelId="{02B97F9C-7083-4A53-A4EB-8D1BC383F526}" srcId="{C3289C34-F578-4EFC-BFD9-0A688B44E4D4}" destId="{CF6222E0-31C0-4BC7-B76F-C61CA41A4EB4}" srcOrd="0" destOrd="0" parTransId="{4FD72993-B504-4409-89E9-FF40560868D2}" sibTransId="{B1B384E4-AA6E-43EE-B047-629CEF3AC13E}"/>
     <dgm:cxn modelId="{049CAC79-0D8A-45E6-9CFE-CD04295916FE}" srcId="{194F006A-1247-410F-BAF9-039844E90E70}" destId="{C3289C34-F578-4EFC-BFD9-0A688B44E4D4}" srcOrd="0" destOrd="0" parTransId="{7D33B563-83AC-41E5-A989-FADFC9E355A9}" sibTransId="{C8C0F03F-AB08-4269-BB76-73428DA2A80B}"/>
     <dgm:cxn modelId="{2C88CECB-E988-4B12-9A46-F768852B48A5}" srcId="{8B322B40-80E7-4277-A119-C95BCC886A93}" destId="{194F006A-1247-410F-BAF9-039844E90E70}" srcOrd="0" destOrd="0" parTransId="{D4832139-E97B-47C2-8CE7-8CC49A1C0186}" sibTransId="{B7D93089-39B7-44E5-AB00-2F85750C8FD9}"/>
-    <dgm:cxn modelId="{AE88C33D-6D77-4ABD-9E41-38E9CE5731EF}" type="presOf" srcId="{194F006A-1247-410F-BAF9-039844E90E70}" destId="{B4B9B7A6-5C6E-4D68-A90A-FDF9C8198B5C}" srcOrd="0" destOrd="0" presId="urn:microsoft.com/office/officeart/2005/8/layout/hierarchy2"/>
-    <dgm:cxn modelId="{A329F313-5621-4B03-BF23-2A9440785E8F}" type="presOf" srcId="{4FD72993-B504-4409-89E9-FF40560868D2}" destId="{7CC9F094-2F59-4FCC-939C-4A96F287CE6A}" srcOrd="0" destOrd="0" presId="urn:microsoft.com/office/officeart/2005/8/layout/hierarchy2"/>
-    <dgm:cxn modelId="{34447290-18E3-41FD-8087-F5DC4B09B7B1}" type="presOf" srcId="{D4832139-E97B-47C2-8CE7-8CC49A1C0186}" destId="{9CD2D131-5EBD-4387-B072-BED9BBD6F239}" srcOrd="1" destOrd="0" presId="urn:microsoft.com/office/officeart/2005/8/layout/hierarchy2"/>
-    <dgm:cxn modelId="{82B15A1A-F24C-4398-8F04-9AD21BA82454}" type="presOf" srcId="{D4832139-E97B-47C2-8CE7-8CC49A1C0186}" destId="{7F5EAA01-729D-496D-89B0-C3F7F1178028}" srcOrd="0" destOrd="0" presId="urn:microsoft.com/office/officeart/2005/8/layout/hierarchy2"/>
+    <dgm:cxn modelId="{2F52C9DC-E5AD-4AE1-B7B8-4BEFC75E2AEA}" type="presOf" srcId="{CF6222E0-31C0-4BC7-B76F-C61CA41A4EB4}" destId="{4C750088-1F41-47DE-B5ED-3CCFEC3ECC39}" srcOrd="0" destOrd="0" presId="urn:microsoft.com/office/officeart/2005/8/layout/hierarchy2"/>
+    <dgm:cxn modelId="{B0B6BB33-1058-4AB1-9CF7-FC1F10E534E6}" type="presOf" srcId="{D4832139-E97B-47C2-8CE7-8CC49A1C0186}" destId="{9CD2D131-5EBD-4387-B072-BED9BBD6F239}" srcOrd="1" destOrd="0" presId="urn:microsoft.com/office/officeart/2005/8/layout/hierarchy2"/>
+    <dgm:cxn modelId="{BA8FAB2A-2093-419A-A65F-542D1A73D98E}" type="presOf" srcId="{4FD72993-B504-4409-89E9-FF40560868D2}" destId="{1A8F4F09-9C45-4D5A-AB6A-6360C139FD86}" srcOrd="1" destOrd="0" presId="urn:microsoft.com/office/officeart/2005/8/layout/hierarchy2"/>
     <dgm:cxn modelId="{CB4633BC-9751-4F04-BC6E-4BFF31285E4F}" srcId="{C3289C34-F578-4EFC-BFD9-0A688B44E4D4}" destId="{5585F780-B2B2-492F-911B-7273A75E6CE5}" srcOrd="1" destOrd="0" parTransId="{C6CC7C1F-CF59-42D1-9AE5-635AA58AFFE4}" sibTransId="{0C8B904F-4315-40DC-9B58-388DA2ACC5DF}"/>
-    <dgm:cxn modelId="{F711585F-C70A-47A4-B3BF-E2D8CF63EC34}" type="presOf" srcId="{7D33B563-83AC-41E5-A989-FADFC9E355A9}" destId="{8E8B1D1D-6E36-4F17-BDEE-729C1CD0D72F}" srcOrd="1" destOrd="0" presId="urn:microsoft.com/office/officeart/2005/8/layout/hierarchy2"/>
-    <dgm:cxn modelId="{A50E066E-5E01-4035-8CDD-F7AF3B7E730D}" type="presOf" srcId="{C3289C34-F578-4EFC-BFD9-0A688B44E4D4}" destId="{E037252F-97B5-461A-9337-418776204932}" srcOrd="0" destOrd="0" presId="urn:microsoft.com/office/officeart/2005/8/layout/hierarchy2"/>
-    <dgm:cxn modelId="{2F2A312D-2F9A-4A5F-BF33-C4E8F312D467}" type="presOf" srcId="{CF6222E0-31C0-4BC7-B76F-C61CA41A4EB4}" destId="{4C750088-1F41-47DE-B5ED-3CCFEC3ECC39}" srcOrd="0" destOrd="0" presId="urn:microsoft.com/office/officeart/2005/8/layout/hierarchy2"/>
-    <dgm:cxn modelId="{4B8A63DA-BCCC-47B0-BC93-CA425D76F5EC}" type="presParOf" srcId="{866553A7-623B-4BC3-B1F0-9A1A4890B41B}" destId="{D9166013-6F99-42C1-ABB9-F6E646662AF6}" srcOrd="0" destOrd="0" presId="urn:microsoft.com/office/officeart/2005/8/layout/hierarchy2"/>
-    <dgm:cxn modelId="{AC9015CF-6018-4D17-879F-D0E1FE382AC3}" type="presParOf" srcId="{D9166013-6F99-42C1-ABB9-F6E646662AF6}" destId="{74DC909D-2974-4B51-8317-D89740B1EB38}" srcOrd="0" destOrd="0" presId="urn:microsoft.com/office/officeart/2005/8/layout/hierarchy2"/>
-    <dgm:cxn modelId="{68B44F28-2567-4989-BFCA-995B04714132}" type="presParOf" srcId="{D9166013-6F99-42C1-ABB9-F6E646662AF6}" destId="{4FE315F2-2348-48AB-933C-DEADCF630F9C}" srcOrd="1" destOrd="0" presId="urn:microsoft.com/office/officeart/2005/8/layout/hierarchy2"/>
-    <dgm:cxn modelId="{FCF3586D-6206-42E5-BF9C-C70A28AC48C1}" type="presParOf" srcId="{4FE315F2-2348-48AB-933C-DEADCF630F9C}" destId="{7F5EAA01-729D-496D-89B0-C3F7F1178028}" srcOrd="0" destOrd="0" presId="urn:microsoft.com/office/officeart/2005/8/layout/hierarchy2"/>
-    <dgm:cxn modelId="{2DF209B7-F1B5-46F9-83C3-6F18A85DE29C}" type="presParOf" srcId="{7F5EAA01-729D-496D-89B0-C3F7F1178028}" destId="{9CD2D131-5EBD-4387-B072-BED9BBD6F239}" srcOrd="0" destOrd="0" presId="urn:microsoft.com/office/officeart/2005/8/layout/hierarchy2"/>
-    <dgm:cxn modelId="{5192B847-9FE9-4A6B-A0E1-32E25D512126}" type="presParOf" srcId="{4FE315F2-2348-48AB-933C-DEADCF630F9C}" destId="{D63F84BA-4146-4429-97BB-6FC264721A0C}" srcOrd="1" destOrd="0" presId="urn:microsoft.com/office/officeart/2005/8/layout/hierarchy2"/>
-    <dgm:cxn modelId="{DD1FF881-B036-41F4-96B1-D22B32B0BEF0}" type="presParOf" srcId="{D63F84BA-4146-4429-97BB-6FC264721A0C}" destId="{B4B9B7A6-5C6E-4D68-A90A-FDF9C8198B5C}" srcOrd="0" destOrd="0" presId="urn:microsoft.com/office/officeart/2005/8/layout/hierarchy2"/>
-    <dgm:cxn modelId="{B8A86349-4389-455D-93CA-22B3FCC98A27}" type="presParOf" srcId="{D63F84BA-4146-4429-97BB-6FC264721A0C}" destId="{37AE9A66-36CD-417C-A321-835F24B7890D}" srcOrd="1" destOrd="0" presId="urn:microsoft.com/office/officeart/2005/8/layout/hierarchy2"/>
-    <dgm:cxn modelId="{D6408CC3-70AC-4072-B925-608B4F063E30}" type="presParOf" srcId="{37AE9A66-36CD-417C-A321-835F24B7890D}" destId="{2F40E2CA-DD7D-4BD9-AA05-C6B907FEDC99}" srcOrd="0" destOrd="0" presId="urn:microsoft.com/office/officeart/2005/8/layout/hierarchy2"/>
-    <dgm:cxn modelId="{F160F3DA-1106-4753-A376-2F2B3DA17B2F}" type="presParOf" srcId="{2F40E2CA-DD7D-4BD9-AA05-C6B907FEDC99}" destId="{8E8B1D1D-6E36-4F17-BDEE-729C1CD0D72F}" srcOrd="0" destOrd="0" presId="urn:microsoft.com/office/officeart/2005/8/layout/hierarchy2"/>
-    <dgm:cxn modelId="{A50A7A06-40FA-4B1F-973C-D9C1B3A3A357}" type="presParOf" srcId="{37AE9A66-36CD-417C-A321-835F24B7890D}" destId="{27EEED29-1AFF-4A13-9429-CAB48916BCD3}" srcOrd="1" destOrd="0" presId="urn:microsoft.com/office/officeart/2005/8/layout/hierarchy2"/>
-    <dgm:cxn modelId="{61AC43A9-C740-4096-A794-FC503AC395EA}" type="presParOf" srcId="{27EEED29-1AFF-4A13-9429-CAB48916BCD3}" destId="{E037252F-97B5-461A-9337-418776204932}" srcOrd="0" destOrd="0" presId="urn:microsoft.com/office/officeart/2005/8/layout/hierarchy2"/>
-    <dgm:cxn modelId="{37F5A312-1A57-41F2-B3FE-0B686A73FD6C}" type="presParOf" srcId="{27EEED29-1AFF-4A13-9429-CAB48916BCD3}" destId="{25CB7B1C-9E5F-4402-AC96-33EE892446CF}" srcOrd="1" destOrd="0" presId="urn:microsoft.com/office/officeart/2005/8/layout/hierarchy2"/>
-    <dgm:cxn modelId="{B4E00946-D64C-42D2-9313-52101DF14BFD}" type="presParOf" srcId="{25CB7B1C-9E5F-4402-AC96-33EE892446CF}" destId="{7CC9F094-2F59-4FCC-939C-4A96F287CE6A}" srcOrd="0" destOrd="0" presId="urn:microsoft.com/office/officeart/2005/8/layout/hierarchy2"/>
-    <dgm:cxn modelId="{DC1801DD-DA45-449A-B0DA-078688D0B639}" type="presParOf" srcId="{7CC9F094-2F59-4FCC-939C-4A96F287CE6A}" destId="{1A8F4F09-9C45-4D5A-AB6A-6360C139FD86}" srcOrd="0" destOrd="0" presId="urn:microsoft.com/office/officeart/2005/8/layout/hierarchy2"/>
-    <dgm:cxn modelId="{F89FA19B-1CF9-4C7E-B4F0-5B9CDA7FE355}" type="presParOf" srcId="{25CB7B1C-9E5F-4402-AC96-33EE892446CF}" destId="{43B795F7-4B4D-484D-B7EE-AEC31617C573}" srcOrd="1" destOrd="0" presId="urn:microsoft.com/office/officeart/2005/8/layout/hierarchy2"/>
-    <dgm:cxn modelId="{0A686463-9854-43C9-A08B-A667552FF9CB}" type="presParOf" srcId="{43B795F7-4B4D-484D-B7EE-AEC31617C573}" destId="{4C750088-1F41-47DE-B5ED-3CCFEC3ECC39}" srcOrd="0" destOrd="0" presId="urn:microsoft.com/office/officeart/2005/8/layout/hierarchy2"/>
-    <dgm:cxn modelId="{232F8119-343A-4CA2-B666-F6A7E5141C8C}" type="presParOf" srcId="{43B795F7-4B4D-484D-B7EE-AEC31617C573}" destId="{E6311C1F-B703-4653-8DB4-E09A44CF28F4}" srcOrd="1" destOrd="0" presId="urn:microsoft.com/office/officeart/2005/8/layout/hierarchy2"/>
-    <dgm:cxn modelId="{77A26E45-91B9-429D-9EA3-E1720F7D870C}" type="presParOf" srcId="{25CB7B1C-9E5F-4402-AC96-33EE892446CF}" destId="{2B03674B-3075-4B1E-A052-C3BD94317092}" srcOrd="2" destOrd="0" presId="urn:microsoft.com/office/officeart/2005/8/layout/hierarchy2"/>
-    <dgm:cxn modelId="{935F011D-5534-401B-81EF-5B28AAB50706}" type="presParOf" srcId="{2B03674B-3075-4B1E-A052-C3BD94317092}" destId="{105540CA-DBBD-415B-9C3F-87F74C915B8F}" srcOrd="0" destOrd="0" presId="urn:microsoft.com/office/officeart/2005/8/layout/hierarchy2"/>
-    <dgm:cxn modelId="{672A3091-F34F-425A-B135-246685B79841}" type="presParOf" srcId="{25CB7B1C-9E5F-4402-AC96-33EE892446CF}" destId="{C14345C9-B242-49F2-8247-E9CF64911227}" srcOrd="3" destOrd="0" presId="urn:microsoft.com/office/officeart/2005/8/layout/hierarchy2"/>
-    <dgm:cxn modelId="{A4CEE1FD-0154-4D5E-ACFF-506441B33D03}" type="presParOf" srcId="{C14345C9-B242-49F2-8247-E9CF64911227}" destId="{C5479395-3E53-4E79-A80E-55BDCBA9E6E8}" srcOrd="0" destOrd="0" presId="urn:microsoft.com/office/officeart/2005/8/layout/hierarchy2"/>
-    <dgm:cxn modelId="{9007A328-D6AE-4701-AAF9-19946D5EB03C}" type="presParOf" srcId="{C14345C9-B242-49F2-8247-E9CF64911227}" destId="{C42C1219-E08A-424E-ADAD-F410B1EE0793}" srcOrd="1" destOrd="0" presId="urn:microsoft.com/office/officeart/2005/8/layout/hierarchy2"/>
+    <dgm:cxn modelId="{2E3A15AD-AD6F-4C79-8334-8EAFF2DFD5D7}" type="presOf" srcId="{C6CC7C1F-CF59-42D1-9AE5-635AA58AFFE4}" destId="{105540CA-DBBD-415B-9C3F-87F74C915B8F}" srcOrd="1" destOrd="0" presId="urn:microsoft.com/office/officeart/2005/8/layout/hierarchy2"/>
+    <dgm:cxn modelId="{F94B97E2-6D9F-4689-92A7-C03C67DE3014}" type="presOf" srcId="{5585F780-B2B2-492F-911B-7273A75E6CE5}" destId="{C5479395-3E53-4E79-A80E-55BDCBA9E6E8}" srcOrd="0" destOrd="0" presId="urn:microsoft.com/office/officeart/2005/8/layout/hierarchy2"/>
+    <dgm:cxn modelId="{8867981F-3FD4-49FA-8EA6-CAE219710835}" type="presOf" srcId="{C6CC7C1F-CF59-42D1-9AE5-635AA58AFFE4}" destId="{2B03674B-3075-4B1E-A052-C3BD94317092}" srcOrd="0" destOrd="0" presId="urn:microsoft.com/office/officeart/2005/8/layout/hierarchy2"/>
+    <dgm:cxn modelId="{7D618FA5-9DCA-4CA0-90E1-FEBC505C6B85}" type="presOf" srcId="{194F006A-1247-410F-BAF9-039844E90E70}" destId="{B4B9B7A6-5C6E-4D68-A90A-FDF9C8198B5C}" srcOrd="0" destOrd="0" presId="urn:microsoft.com/office/officeart/2005/8/layout/hierarchy2"/>
+    <dgm:cxn modelId="{FB94147A-F25F-43B4-9FB9-21C07B0F4ABD}" type="presOf" srcId="{4FD72993-B504-4409-89E9-FF40560868D2}" destId="{7CC9F094-2F59-4FCC-939C-4A96F287CE6A}" srcOrd="0" destOrd="0" presId="urn:microsoft.com/office/officeart/2005/8/layout/hierarchy2"/>
+    <dgm:cxn modelId="{3607A2AC-F1E7-4A5A-A4FA-B8CF8189A153}" type="presParOf" srcId="{866553A7-623B-4BC3-B1F0-9A1A4890B41B}" destId="{D9166013-6F99-42C1-ABB9-F6E646662AF6}" srcOrd="0" destOrd="0" presId="urn:microsoft.com/office/officeart/2005/8/layout/hierarchy2"/>
+    <dgm:cxn modelId="{4FA619A1-499D-4DE6-87AC-A9705528CE6E}" type="presParOf" srcId="{D9166013-6F99-42C1-ABB9-F6E646662AF6}" destId="{74DC909D-2974-4B51-8317-D89740B1EB38}" srcOrd="0" destOrd="0" presId="urn:microsoft.com/office/officeart/2005/8/layout/hierarchy2"/>
+    <dgm:cxn modelId="{7A440F62-01AE-4307-A57E-CD060A3F92D9}" type="presParOf" srcId="{D9166013-6F99-42C1-ABB9-F6E646662AF6}" destId="{4FE315F2-2348-48AB-933C-DEADCF630F9C}" srcOrd="1" destOrd="0" presId="urn:microsoft.com/office/officeart/2005/8/layout/hierarchy2"/>
+    <dgm:cxn modelId="{7AE13359-3688-4DEE-A95D-B7CE46C09267}" type="presParOf" srcId="{4FE315F2-2348-48AB-933C-DEADCF630F9C}" destId="{7F5EAA01-729D-496D-89B0-C3F7F1178028}" srcOrd="0" destOrd="0" presId="urn:microsoft.com/office/officeart/2005/8/layout/hierarchy2"/>
+    <dgm:cxn modelId="{C97653D3-4345-4403-81A8-2E3B5806A51E}" type="presParOf" srcId="{7F5EAA01-729D-496D-89B0-C3F7F1178028}" destId="{9CD2D131-5EBD-4387-B072-BED9BBD6F239}" srcOrd="0" destOrd="0" presId="urn:microsoft.com/office/officeart/2005/8/layout/hierarchy2"/>
+    <dgm:cxn modelId="{A98C0CFA-CFE8-430F-AF4B-F66044B53FAD}" type="presParOf" srcId="{4FE315F2-2348-48AB-933C-DEADCF630F9C}" destId="{D63F84BA-4146-4429-97BB-6FC264721A0C}" srcOrd="1" destOrd="0" presId="urn:microsoft.com/office/officeart/2005/8/layout/hierarchy2"/>
+    <dgm:cxn modelId="{E98881DD-E6BE-4DA6-BE58-95B27994398A}" type="presParOf" srcId="{D63F84BA-4146-4429-97BB-6FC264721A0C}" destId="{B4B9B7A6-5C6E-4D68-A90A-FDF9C8198B5C}" srcOrd="0" destOrd="0" presId="urn:microsoft.com/office/officeart/2005/8/layout/hierarchy2"/>
+    <dgm:cxn modelId="{050884BD-E9AE-43F1-8D5F-B927DD378C8A}" type="presParOf" srcId="{D63F84BA-4146-4429-97BB-6FC264721A0C}" destId="{37AE9A66-36CD-417C-A321-835F24B7890D}" srcOrd="1" destOrd="0" presId="urn:microsoft.com/office/officeart/2005/8/layout/hierarchy2"/>
+    <dgm:cxn modelId="{6AA6EA95-D777-4285-9AA9-202D4CA6D2CF}" type="presParOf" srcId="{37AE9A66-36CD-417C-A321-835F24B7890D}" destId="{2F40E2CA-DD7D-4BD9-AA05-C6B907FEDC99}" srcOrd="0" destOrd="0" presId="urn:microsoft.com/office/officeart/2005/8/layout/hierarchy2"/>
+    <dgm:cxn modelId="{FDB67A4B-C316-44E9-82C3-AA038D628558}" type="presParOf" srcId="{2F40E2CA-DD7D-4BD9-AA05-C6B907FEDC99}" destId="{8E8B1D1D-6E36-4F17-BDEE-729C1CD0D72F}" srcOrd="0" destOrd="0" presId="urn:microsoft.com/office/officeart/2005/8/layout/hierarchy2"/>
+    <dgm:cxn modelId="{8EFE969C-EDC7-4405-BCAF-AE3685165BFB}" type="presParOf" srcId="{37AE9A66-36CD-417C-A321-835F24B7890D}" destId="{27EEED29-1AFF-4A13-9429-CAB48916BCD3}" srcOrd="1" destOrd="0" presId="urn:microsoft.com/office/officeart/2005/8/layout/hierarchy2"/>
+    <dgm:cxn modelId="{2DB0063C-6794-4C4B-9FFB-9DF6AC5623C9}" type="presParOf" srcId="{27EEED29-1AFF-4A13-9429-CAB48916BCD3}" destId="{E037252F-97B5-461A-9337-418776204932}" srcOrd="0" destOrd="0" presId="urn:microsoft.com/office/officeart/2005/8/layout/hierarchy2"/>
+    <dgm:cxn modelId="{3450580A-5ED9-4C6C-8416-DE0CE932C532}" type="presParOf" srcId="{27EEED29-1AFF-4A13-9429-CAB48916BCD3}" destId="{25CB7B1C-9E5F-4402-AC96-33EE892446CF}" srcOrd="1" destOrd="0" presId="urn:microsoft.com/office/officeart/2005/8/layout/hierarchy2"/>
+    <dgm:cxn modelId="{B8E3071D-3924-4EBA-A936-71E23CF955C1}" type="presParOf" srcId="{25CB7B1C-9E5F-4402-AC96-33EE892446CF}" destId="{7CC9F094-2F59-4FCC-939C-4A96F287CE6A}" srcOrd="0" destOrd="0" presId="urn:microsoft.com/office/officeart/2005/8/layout/hierarchy2"/>
+    <dgm:cxn modelId="{BA51C27F-3E5A-43AC-BB31-CB396885A2F4}" type="presParOf" srcId="{7CC9F094-2F59-4FCC-939C-4A96F287CE6A}" destId="{1A8F4F09-9C45-4D5A-AB6A-6360C139FD86}" srcOrd="0" destOrd="0" presId="urn:microsoft.com/office/officeart/2005/8/layout/hierarchy2"/>
+    <dgm:cxn modelId="{52F8040E-A4BC-47A2-A40E-EB383666BE96}" type="presParOf" srcId="{25CB7B1C-9E5F-4402-AC96-33EE892446CF}" destId="{43B795F7-4B4D-484D-B7EE-AEC31617C573}" srcOrd="1" destOrd="0" presId="urn:microsoft.com/office/officeart/2005/8/layout/hierarchy2"/>
+    <dgm:cxn modelId="{421535C2-EDB2-4F1E-9552-968B3111291C}" type="presParOf" srcId="{43B795F7-4B4D-484D-B7EE-AEC31617C573}" destId="{4C750088-1F41-47DE-B5ED-3CCFEC3ECC39}" srcOrd="0" destOrd="0" presId="urn:microsoft.com/office/officeart/2005/8/layout/hierarchy2"/>
+    <dgm:cxn modelId="{84AA6EE6-F34E-49A8-83BB-0DA227E5A634}" type="presParOf" srcId="{43B795F7-4B4D-484D-B7EE-AEC31617C573}" destId="{E6311C1F-B703-4653-8DB4-E09A44CF28F4}" srcOrd="1" destOrd="0" presId="urn:microsoft.com/office/officeart/2005/8/layout/hierarchy2"/>
+    <dgm:cxn modelId="{7681E16F-9353-43B7-9161-CD6E85379F0E}" type="presParOf" srcId="{25CB7B1C-9E5F-4402-AC96-33EE892446CF}" destId="{2B03674B-3075-4B1E-A052-C3BD94317092}" srcOrd="2" destOrd="0" presId="urn:microsoft.com/office/officeart/2005/8/layout/hierarchy2"/>
+    <dgm:cxn modelId="{7DE2BF17-658F-4C28-93A4-C7A937D6F20B}" type="presParOf" srcId="{2B03674B-3075-4B1E-A052-C3BD94317092}" destId="{105540CA-DBBD-415B-9C3F-87F74C915B8F}" srcOrd="0" destOrd="0" presId="urn:microsoft.com/office/officeart/2005/8/layout/hierarchy2"/>
+    <dgm:cxn modelId="{753D57AB-2154-432A-BEE3-C2813369C0BC}" type="presParOf" srcId="{25CB7B1C-9E5F-4402-AC96-33EE892446CF}" destId="{C14345C9-B242-49F2-8247-E9CF64911227}" srcOrd="3" destOrd="0" presId="urn:microsoft.com/office/officeart/2005/8/layout/hierarchy2"/>
+    <dgm:cxn modelId="{7E575D14-50F5-4388-AD01-22897AE7E9B0}" type="presParOf" srcId="{C14345C9-B242-49F2-8247-E9CF64911227}" destId="{C5479395-3E53-4E79-A80E-55BDCBA9E6E8}" srcOrd="0" destOrd="0" presId="urn:microsoft.com/office/officeart/2005/8/layout/hierarchy2"/>
+    <dgm:cxn modelId="{B5D1775B-9629-4709-A88B-0F1F229A0300}" type="presParOf" srcId="{C14345C9-B242-49F2-8247-E9CF64911227}" destId="{C42C1219-E08A-424E-ADAD-F410B1EE0793}" srcOrd="1" destOrd="0" presId="urn:microsoft.com/office/officeart/2005/8/layout/hierarchy2"/>
   </dgm:cxnLst>
   <dgm:bg/>
   <dgm:whole/>
@@ -14099,13 +14064,6 @@
 </file>
 
 <file path=customXml/item2.xml><?xml version="1.0" encoding="utf-8"?>
-<templateProperties xmlns="urn:microsoft.template.properties">
-  <_Version/>
-  <_LCID/>
-</templateProperties>
-</file>
-
-<file path=customXml/item3.xml><?xml version="1.0" encoding="utf-8"?>
 <?mso-contentType ?>
 <FormTemplates xmlns="http://schemas.microsoft.com/sharepoint/v3/contenttype/forms">
   <Display>DocumentLibraryForm</Display>
@@ -14114,18 +14072,25 @@
 </FormTemplates>
 </file>
 
-<file path=customXml/item4.xml><?xml version="1.0" encoding="utf-8"?>
+<file path=customXml/item3.xml><?xml version="1.0" encoding="utf-8"?>
 <templateProperties xmlns="urn:microsoft.template.properties">
   <_Version/>
   <_LCID/>
 </templateProperties>
 </file>
 
-<file path=customXml/item5.xml><?xml version="1.0" encoding="utf-8"?>
+<file path=customXml/item4.xml><?xml version="1.0" encoding="utf-8"?>
 <tns:customPropertyEditors xmlns:tns="http://schemas.microsoft.com/office/2006/customDocumentInformationPanel">
   <tns:showOnOpen/>
   <tns:defaultPropertyEditorNamespace/>
 </tns:customPropertyEditors>
+</file>
+
+<file path=customXml/item5.xml><?xml version="1.0" encoding="utf-8"?>
+<templateProperties xmlns="urn:microsoft.template.properties">
+  <_Version/>
+  <_LCID/>
+</templateProperties>
 </file>
 
 <file path=customXml/item6.xml><?xml version="1.0" encoding="utf-8"?>
@@ -14141,6 +14106,14 @@
 </file>
 
 <file path=customXml/itemProps2.xml><?xml version="1.0" encoding="utf-8"?>
+<ds:datastoreItem xmlns:ds="http://schemas.openxmlformats.org/officeDocument/2006/customXml" ds:itemID="{B50060B2-5E63-452F-AAA0-FFCF90806A20}">
+  <ds:schemaRefs>
+    <ds:schemaRef ds:uri="http://schemas.microsoft.com/sharepoint/v3/contenttype/forms"/>
+  </ds:schemaRefs>
+</ds:datastoreItem>
+</file>
+
+<file path=customXml/itemProps3.xml><?xml version="1.0" encoding="utf-8"?>
 <ds:datastoreItem xmlns:ds="http://schemas.openxmlformats.org/officeDocument/2006/customXml" ds:itemID="{C7DCFB9A-D0A9-4B95-B0C1-3C48EE5A7A72}">
   <ds:schemaRefs>
     <ds:schemaRef ds:uri="urn:microsoft.template.properties"/>
@@ -14148,15 +14121,15 @@
 </ds:datastoreItem>
 </file>
 
-<file path=customXml/itemProps3.xml><?xml version="1.0" encoding="utf-8"?>
-<ds:datastoreItem xmlns:ds="http://schemas.openxmlformats.org/officeDocument/2006/customXml" ds:itemID="{B50060B2-5E63-452F-AAA0-FFCF90806A20}">
+<file path=customXml/itemProps4.xml><?xml version="1.0" encoding="utf-8"?>
+<ds:datastoreItem xmlns:ds="http://schemas.openxmlformats.org/officeDocument/2006/customXml" ds:itemID="{2B06F414-C573-4C0B-9746-2EC8EAD8EB56}">
   <ds:schemaRefs>
-    <ds:schemaRef ds:uri="http://schemas.microsoft.com/sharepoint/v3/contenttype/forms"/>
+    <ds:schemaRef ds:uri="http://schemas.microsoft.com/office/2006/customDocumentInformationPanel"/>
   </ds:schemaRefs>
 </ds:datastoreItem>
 </file>
 
-<file path=customXml/itemProps4.xml><?xml version="1.0" encoding="utf-8"?>
+<file path=customXml/itemProps5.xml><?xml version="1.0" encoding="utf-8"?>
 <ds:datastoreItem xmlns:ds="http://schemas.openxmlformats.org/officeDocument/2006/customXml" ds:itemID="{37A44DD3-EB41-461C-8831-8E039C645FD7}">
   <ds:schemaRefs>
     <ds:schemaRef ds:uri="urn:microsoft.template.properties"/>
@@ -14164,16 +14137,8 @@
 </ds:datastoreItem>
 </file>
 
-<file path=customXml/itemProps5.xml><?xml version="1.0" encoding="utf-8"?>
-<ds:datastoreItem xmlns:ds="http://schemas.openxmlformats.org/officeDocument/2006/customXml" ds:itemID="{2B06F414-C573-4C0B-9746-2EC8EAD8EB56}">
-  <ds:schemaRefs>
-    <ds:schemaRef ds:uri="http://schemas.microsoft.com/office/2006/customDocumentInformationPanel"/>
-  </ds:schemaRefs>
-</ds:datastoreItem>
-</file>
-
 <file path=customXml/itemProps6.xml><?xml version="1.0" encoding="utf-8"?>
-<ds:datastoreItem xmlns:ds="http://schemas.openxmlformats.org/officeDocument/2006/customXml" ds:itemID="{CDB597EF-718A-45B6-ABF6-FAD1E0BDA92B}">
+<ds:datastoreItem xmlns:ds="http://schemas.openxmlformats.org/officeDocument/2006/customXml" ds:itemID="{0F7C5B8D-1FCD-46E6-8766-EF7E51212267}">
   <ds:schemaRefs>
     <ds:schemaRef ds:uri="http://schemas.openxmlformats.org/officeDocument/2006/bibliography"/>
   </ds:schemaRefs>

</xml_diff>